<commit_message>
Add deployment instructions to screenshots document
</commit_message>
<xml_diff>
--- a/screenshots/Deepak-1B-Screenshots.docx
+++ b/screenshots/Deepak-1B-Screenshots.docx
@@ -2,6 +2,357 @@
 <file path=word/document.xml><?xml version="1.0" encoding="utf-8"?>
 <w:document xmlns:wpc="http://schemas.microsoft.com/office/word/2010/wordprocessingCanvas" xmlns:cx="http://schemas.microsoft.com/office/drawing/2014/chartex" xmlns:cx1="http://schemas.microsoft.com/office/drawing/2015/9/8/chartex" xmlns:cx2="http://schemas.microsoft.com/office/drawing/2015/10/21/chartex" xmlns:cx3="http://schemas.microsoft.com/office/drawing/2016/5/9/chartex" xmlns:cx4="http://schemas.microsoft.com/office/drawing/2016/5/10/chartex" xmlns:cx5="http://schemas.microsoft.com/office/drawing/2016/5/11/chartex" xmlns:cx6="http://schemas.microsoft.com/office/drawing/2016/5/12/chartex" xmlns:cx7="http://schemas.microsoft.com/office/drawing/2016/5/13/chartex" xmlns:cx8="http://schemas.microsoft.com/office/drawing/2016/5/14/chartex" xmlns:mc="http://schemas.openxmlformats.org/markup-compatibility/2006" xmlns:aink="http://schemas.microsoft.com/office/drawing/2016/ink" xmlns:am3d="http://schemas.microsoft.com/office/drawing/2017/model3d" xmlns:o="urn:schemas-microsoft-com:office:office" xmlns:oel="http://schemas.microsoft.com/office/2019/extlst" xmlns:r="http://schemas.openxmlformats.org/officeDocument/2006/relationships" xmlns:m="http://schemas.openxmlformats.org/officeDocument/2006/math" xmlns:v="urn:schemas-microsoft-com:vml" xmlns:wp14="http://schemas.microsoft.com/office/word/2010/wordprocessingDrawing" xmlns:wp="http://schemas.openxmlformats.org/drawingml/2006/wordprocessingDrawing" xmlns:w10="urn:schemas-microsoft-com:office:word" xmlns:w="http://schemas.openxmlformats.org/wordprocessingml/2006/main" xmlns:w14="http://schemas.microsoft.com/office/word/2010/wordml" xmlns:w15="http://schemas.microsoft.com/office/word/2012/wordml" xmlns:w16cex="http://schemas.microsoft.com/office/word/2018/wordml/cex" xmlns:w16cid="http://schemas.microsoft.com/office/word/2016/wordml/cid" xmlns:w16="http://schemas.microsoft.com/office/word/2018/wordml" xmlns:w16du="http://schemas.microsoft.com/office/word/2023/wordml/word16du" xmlns:w16sdtdh="http://schemas.microsoft.com/office/word/2020/wordml/sdtdatahash" xmlns:w16sdtfl="http://schemas.microsoft.com/office/word/2024/wordml/sdtformatlock" xmlns:w16se="http://schemas.microsoft.com/office/word/2015/wordml/symex" xmlns:wpg="http://schemas.microsoft.com/office/word/2010/wordprocessingGroup" xmlns:wpi="http://schemas.microsoft.com/office/word/2010/wordprocessingInk" xmlns:wne="http://schemas.microsoft.com/office/word/2006/wordml" xmlns:wps="http://schemas.microsoft.com/office/word/2010/wordprocessingShape" mc:Ignorable="w14 w15 w16se w16cid w16 w16cex w16sdtdh w16sdtfl w16du wp14">
   <w:body>
+    <w:p>
+      <w:pPr>
+        <w:contextualSpacing/>
+        <w:rPr>
+          <w:b/>
+          <w:bCs/>
+        </w:rPr>
+      </w:pPr>
+      <w:r>
+        <w:rPr>
+          <w:b/>
+          <w:bCs/>
+        </w:rPr>
+        <w:t>Step 1: Clone the Repository</w:t>
+      </w:r>
+    </w:p>
+    <w:p>
+      <w:pPr>
+        <w:ind w:left="1080" w:hanging="360"/>
+        <w:contextualSpacing/>
+      </w:pPr>
+      <w:r>
+        <w:t>```bash</w:t>
+      </w:r>
+    </w:p>
+    <w:p>
+      <w:pPr>
+        <w:ind w:left="1080" w:hanging="360"/>
+        <w:contextualSpacing/>
+      </w:pPr>
+      <w:r>
+        <w:t>git clone https://github.com/ndeepakprasanth/dapr-eks-pubsub-ready.git</w:t>
+      </w:r>
+    </w:p>
+    <w:p>
+      <w:pPr>
+        <w:ind w:left="1080" w:hanging="360"/>
+        <w:contextualSpacing/>
+      </w:pPr>
+      <w:r>
+        <w:t xml:space="preserve">cd </w:t>
+      </w:r>
+      <w:proofErr w:type="spellStart"/>
+      <w:r>
+        <w:t>dapr-eks-pubsub-ready</w:t>
+      </w:r>
+      <w:proofErr w:type="spellEnd"/>
+    </w:p>
+    <w:p>
+      <w:pPr>
+        <w:contextualSpacing/>
+        <w:rPr>
+          <w:b/>
+          <w:bCs/>
+        </w:rPr>
+      </w:pPr>
+      <w:r>
+        <w:rPr>
+          <w:b/>
+          <w:bCs/>
+        </w:rPr>
+        <w:t>Step 2: Set execute permissions</w:t>
+      </w:r>
+    </w:p>
+    <w:p>
+      <w:pPr>
+        <w:ind w:left="1080" w:hanging="360"/>
+        <w:contextualSpacing/>
+      </w:pPr>
+      <w:proofErr w:type="spellStart"/>
+      <w:r>
+        <w:t>chmod</w:t>
+      </w:r>
+      <w:proofErr w:type="spellEnd"/>
+      <w:r>
+        <w:t xml:space="preserve"> +x oneclick.sh</w:t>
+      </w:r>
+    </w:p>
+    <w:p>
+      <w:pPr>
+        <w:ind w:left="1080" w:hanging="360"/>
+        <w:contextualSpacing/>
+      </w:pPr>
+      <w:proofErr w:type="spellStart"/>
+      <w:r>
+        <w:t>chmod</w:t>
+      </w:r>
+      <w:proofErr w:type="spellEnd"/>
+      <w:r>
+        <w:t xml:space="preserve"> +x test.sh</w:t>
+      </w:r>
+    </w:p>
+    <w:p>
+      <w:pPr>
+        <w:ind w:left="1080" w:hanging="360"/>
+        <w:contextualSpacing/>
+      </w:pPr>
+      <w:proofErr w:type="spellStart"/>
+      <w:r>
+        <w:t>chmod</w:t>
+      </w:r>
+      <w:proofErr w:type="spellEnd"/>
+      <w:r>
+        <w:t xml:space="preserve"> +x scripts/*.sh</w:t>
+      </w:r>
+    </w:p>
+    <w:p>
+      <w:pPr>
+        <w:contextualSpacing/>
+        <w:rPr>
+          <w:b/>
+          <w:bCs/>
+        </w:rPr>
+      </w:pPr>
+      <w:r>
+        <w:rPr>
+          <w:b/>
+          <w:bCs/>
+        </w:rPr>
+        <w:t>Step 3: One-Click deployment</w:t>
+      </w:r>
+    </w:p>
+    <w:p>
+      <w:pPr>
+        <w:ind w:left="1080" w:hanging="360"/>
+        <w:contextualSpacing/>
+      </w:pPr>
+      <w:r>
+        <w:t># Replace with your AWS Account ID</w:t>
+      </w:r>
+    </w:p>
+    <w:p>
+      <w:pPr>
+        <w:ind w:left="1080" w:hanging="360"/>
+        <w:contextualSpacing/>
+      </w:pPr>
+      <w:r>
+        <w:t>ACCOUNT_ID=946248011760 ./oneclick.sh</w:t>
+      </w:r>
+    </w:p>
+    <w:p>
+      <w:pPr>
+        <w:contextualSpacing/>
+        <w:rPr>
+          <w:b/>
+          <w:bCs/>
+        </w:rPr>
+      </w:pPr>
+      <w:r>
+        <w:rPr>
+          <w:b/>
+          <w:bCs/>
+        </w:rPr>
+        <w:t>Step 4: Verify deployment</w:t>
+      </w:r>
+    </w:p>
+    <w:p>
+      <w:pPr>
+        <w:contextualSpacing/>
+      </w:pPr>
+      <w:r>
+        <w:t># Check pods (should show 2/2 Ready)</w:t>
+      </w:r>
+    </w:p>
+    <w:p>
+      <w:pPr>
+        <w:ind w:left="720"/>
+        <w:contextualSpacing/>
+      </w:pPr>
+      <w:proofErr w:type="spellStart"/>
+      <w:r>
+        <w:t>kubectl</w:t>
+      </w:r>
+      <w:proofErr w:type="spellEnd"/>
+      <w:r>
+        <w:t xml:space="preserve"> -n </w:t>
+      </w:r>
+      <w:proofErr w:type="spellStart"/>
+      <w:r>
+        <w:t>dapr</w:t>
+      </w:r>
+      <w:proofErr w:type="spellEnd"/>
+      <w:r>
+        <w:t>-apps get pods -o wide</w:t>
+      </w:r>
+    </w:p>
+    <w:p>
+      <w:pPr>
+        <w:ind w:left="720"/>
+        <w:contextualSpacing/>
+      </w:pPr>
+      <w:r>
+        <w:t># Check services</w:t>
+      </w:r>
+    </w:p>
+    <w:p>
+      <w:pPr>
+        <w:ind w:left="720"/>
+        <w:contextualSpacing/>
+      </w:pPr>
+      <w:proofErr w:type="spellStart"/>
+      <w:r>
+        <w:t>kubectl</w:t>
+      </w:r>
+      <w:proofErr w:type="spellEnd"/>
+      <w:r>
+        <w:t xml:space="preserve"> -n </w:t>
+      </w:r>
+      <w:proofErr w:type="spellStart"/>
+      <w:r>
+        <w:t>dapr</w:t>
+      </w:r>
+      <w:proofErr w:type="spellEnd"/>
+      <w:r>
+        <w:t>-apps get svc</w:t>
+      </w:r>
+    </w:p>
+    <w:p>
+      <w:pPr>
+        <w:ind w:left="720"/>
+        <w:contextualSpacing/>
+      </w:pPr>
+      <w:r>
+        <w:t xml:space="preserve"># Check </w:t>
+      </w:r>
+      <w:proofErr w:type="spellStart"/>
+      <w:r>
+        <w:t>Dapr</w:t>
+      </w:r>
+      <w:proofErr w:type="spellEnd"/>
+      <w:r>
+        <w:t xml:space="preserve"> components</w:t>
+      </w:r>
+    </w:p>
+    <w:p>
+      <w:pPr>
+        <w:ind w:left="720"/>
+        <w:contextualSpacing/>
+      </w:pPr>
+      <w:proofErr w:type="spellStart"/>
+      <w:r>
+        <w:t>kubectl</w:t>
+      </w:r>
+      <w:proofErr w:type="spellEnd"/>
+      <w:r>
+        <w:t xml:space="preserve"> -n </w:t>
+      </w:r>
+      <w:proofErr w:type="spellStart"/>
+      <w:r>
+        <w:t>dapr</w:t>
+      </w:r>
+      <w:proofErr w:type="spellEnd"/>
+      <w:r>
+        <w:t>-apps get components</w:t>
+      </w:r>
+    </w:p>
+    <w:p>
+      <w:pPr>
+        <w:contextualSpacing/>
+        <w:rPr>
+          <w:b/>
+          <w:bCs/>
+        </w:rPr>
+      </w:pPr>
+      <w:r>
+        <w:rPr>
+          <w:b/>
+          <w:bCs/>
+        </w:rPr>
+        <w:t>Step 5: Test Pub/Sub functionality</w:t>
+      </w:r>
+    </w:p>
+    <w:p>
+      <w:pPr>
+        <w:contextualSpacing/>
+      </w:pPr>
+      <w:r>
+        <w:tab/>
+      </w:r>
+      <w:r>
+        <w:t>./test.sh</w:t>
+      </w:r>
+    </w:p>
+    <w:p>
+      <w:pPr>
+        <w:contextualSpacing/>
+        <w:rPr>
+          <w:b/>
+          <w:bCs/>
+        </w:rPr>
+      </w:pPr>
+      <w:r>
+        <w:rPr>
+          <w:b/>
+          <w:bCs/>
+        </w:rPr>
+        <w:t>Step 6: View ECR repositories</w:t>
+      </w:r>
+    </w:p>
+    <w:p>
+      <w:pPr>
+        <w:contextualSpacing/>
+      </w:pPr>
+      <w:r>
+        <w:tab/>
+      </w:r>
+      <w:proofErr w:type="spellStart"/>
+      <w:r>
+        <w:t>aws</w:t>
+      </w:r>
+      <w:proofErr w:type="spellEnd"/>
+      <w:r>
+        <w:t xml:space="preserve"> </w:t>
+      </w:r>
+      <w:proofErr w:type="spellStart"/>
+      <w:r>
+        <w:t>ecr</w:t>
+      </w:r>
+      <w:proofErr w:type="spellEnd"/>
+      <w:r>
+        <w:t xml:space="preserve"> describe-repositories --region us-east-1</w:t>
+      </w:r>
+    </w:p>
+    <w:p>
+      <w:pPr>
+        <w:contextualSpacing/>
+        <w:rPr>
+          <w:b/>
+          <w:bCs/>
+        </w:rPr>
+      </w:pPr>
+      <w:r>
+        <w:rPr>
+          <w:b/>
+          <w:bCs/>
+        </w:rPr>
+        <w:t>Step 7: Clean up when completed</w:t>
+      </w:r>
+    </w:p>
+    <w:p>
+      <w:pPr>
+        <w:contextualSpacing/>
+      </w:pPr>
+      <w:r>
+        <w:tab/>
+      </w:r>
+      <w:r>
+        <w:t>./destroy.sh</w:t>
+      </w:r>
+    </w:p>
+    <w:p/>
     <w:p>
       <w:pPr>
         <w:pStyle w:val="ListParagraph"/>
@@ -185,6 +536,7 @@
         </w:numPr>
       </w:pPr>
       <w:r>
+        <w:lastRenderedPageBreak/>
         <w:t>Test Pub/Sub</w:t>
       </w:r>
       <w:r>
@@ -465,6 +817,67 @@
                     <a:xfrm>
                       <a:off x="0" y="0"/>
                       <a:ext cx="5731510" cy="2914650"/>
+                    </a:xfrm>
+                    <a:prstGeom prst="rect">
+                      <a:avLst/>
+                    </a:prstGeom>
+                  </pic:spPr>
+                </pic:pic>
+              </a:graphicData>
+            </a:graphic>
+          </wp:inline>
+        </w:drawing>
+      </w:r>
+    </w:p>
+    <w:p>
+      <w:pPr>
+        <w:pStyle w:val="ListParagraph"/>
+        <w:numPr>
+          <w:ilvl w:val="0"/>
+          <w:numId w:val="1"/>
+        </w:numPr>
+      </w:pPr>
+      <w:r>
+        <w:rPr>
+          <w:noProof/>
+        </w:rPr>
+        <w:t>Bedrock analysis</w:t>
+      </w:r>
+      <w:r>
+        <w:rPr>
+          <w:noProof/>
+        </w:rPr>
+        <w:t xml:space="preserve"> </w:t>
+      </w:r>
+      <w:r>
+        <w:rPr>
+          <w:noProof/>
+        </w:rPr>
+        <w:drawing>
+          <wp:inline distT="0" distB="0" distL="0" distR="0" wp14:anchorId="5F4BD717" wp14:editId="5C26B9AC">
+            <wp:extent cx="5731510" cy="2262505"/>
+            <wp:effectExtent l="0" t="0" r="0" b="0"/>
+            <wp:docPr id="2082192423" name="Picture 1"/>
+            <wp:cNvGraphicFramePr>
+              <a:graphicFrameLocks xmlns:a="http://schemas.openxmlformats.org/drawingml/2006/main" noChangeAspect="1"/>
+            </wp:cNvGraphicFramePr>
+            <a:graphic xmlns:a="http://schemas.openxmlformats.org/drawingml/2006/main">
+              <a:graphicData uri="http://schemas.openxmlformats.org/drawingml/2006/picture">
+                <pic:pic xmlns:pic="http://schemas.openxmlformats.org/drawingml/2006/picture">
+                  <pic:nvPicPr>
+                    <pic:cNvPr id="2082192423" name=""/>
+                    <pic:cNvPicPr/>
+                  </pic:nvPicPr>
+                  <pic:blipFill>
+                    <a:blip r:embed="rId13"/>
+                    <a:stretch>
+                      <a:fillRect/>
+                    </a:stretch>
+                  </pic:blipFill>
+                  <pic:spPr>
+                    <a:xfrm>
+                      <a:off x="0" y="0"/>
+                      <a:ext cx="5731510" cy="2262505"/>
                     </a:xfrm>
                     <a:prstGeom prst="rect">
                       <a:avLst/>
@@ -1012,7 +1425,6 @@
     <w:next w:val="Normal"/>
     <w:link w:val="Heading2Char"/>
     <w:uiPriority w:val="9"/>
-    <w:semiHidden/>
     <w:unhideWhenUsed/>
     <w:qFormat/>
     <w:rsid w:val="0047474E"/>
@@ -1229,7 +1641,6 @@
     <w:basedOn w:val="DefaultParagraphFont"/>
     <w:link w:val="Heading2"/>
     <w:uiPriority w:val="9"/>
-    <w:semiHidden/>
     <w:rsid w:val="0047474E"/>
     <w:rPr>
       <w:rFonts w:asciiTheme="majorHAnsi" w:eastAsiaTheme="majorEastAsia" w:hAnsiTheme="majorHAnsi" w:cstheme="majorBidi"/>

</xml_diff>

<commit_message>
Ensured pub/sub message is all fine
</commit_message>
<xml_diff>
--- a/screenshots/Deepak-1B-Screenshots.docx
+++ b/screenshots/Deepak-1B-Screenshots.docx
@@ -578,10 +578,10 @@
           <w:noProof/>
         </w:rPr>
         <w:drawing>
-          <wp:inline distT="0" distB="0" distL="0" distR="0" wp14:anchorId="596CD42D" wp14:editId="55F66349">
-            <wp:extent cx="5731510" cy="2116455"/>
-            <wp:effectExtent l="0" t="0" r="0" b="4445"/>
-            <wp:docPr id="542901593" name="Picture 1"/>
+          <wp:inline distT="0" distB="0" distL="0" distR="0" wp14:anchorId="1D70D00C" wp14:editId="0B2E9257">
+            <wp:extent cx="5731510" cy="5052060"/>
+            <wp:effectExtent l="0" t="0" r="0" b="2540"/>
+            <wp:docPr id="605440714" name="Picture 1"/>
             <wp:cNvGraphicFramePr>
               <a:graphicFrameLocks xmlns:a="http://schemas.openxmlformats.org/drawingml/2006/main" noChangeAspect="1"/>
             </wp:cNvGraphicFramePr>
@@ -589,7 +589,7 @@
               <a:graphicData uri="http://schemas.openxmlformats.org/drawingml/2006/picture">
                 <pic:pic xmlns:pic="http://schemas.openxmlformats.org/drawingml/2006/picture">
                   <pic:nvPicPr>
-                    <pic:cNvPr id="542901593" name=""/>
+                    <pic:cNvPr id="605440714" name=""/>
                     <pic:cNvPicPr/>
                   </pic:nvPicPr>
                   <pic:blipFill>
@@ -601,7 +601,7 @@
                   <pic:spPr>
                     <a:xfrm>
                       <a:off x="0" y="0"/>
-                      <a:ext cx="5731510" cy="2116455"/>
+                      <a:ext cx="5731510" cy="5052060"/>
                     </a:xfrm>
                     <a:prstGeom prst="rect">
                       <a:avLst/>
@@ -626,6 +626,7 @@
         <w:rPr>
           <w:noProof/>
         </w:rPr>
+        <w:lastRenderedPageBreak/>
         <w:t>ECR repositories with pushed images</w:t>
       </w:r>
       <w:r>
@@ -687,7 +688,6 @@
         <w:rPr>
           <w:noProof/>
         </w:rPr>
-        <w:lastRenderedPageBreak/>
         <w:t>Bedrock analysis</w:t>
       </w:r>
       <w:r>
@@ -701,10 +701,10 @@
           <w:noProof/>
         </w:rPr>
         <w:drawing>
-          <wp:inline distT="0" distB="0" distL="0" distR="0" wp14:anchorId="611D209C" wp14:editId="57DFE7C3">
-            <wp:extent cx="5731510" cy="3561080"/>
-            <wp:effectExtent l="0" t="0" r="0" b="0"/>
-            <wp:docPr id="148461637" name="Picture 1"/>
+          <wp:inline distT="0" distB="0" distL="0" distR="0" wp14:anchorId="19229D40" wp14:editId="3DF80EB2">
+            <wp:extent cx="5731510" cy="720090"/>
+            <wp:effectExtent l="0" t="0" r="0" b="3810"/>
+            <wp:docPr id="740788797" name="Picture 1"/>
             <wp:cNvGraphicFramePr>
               <a:graphicFrameLocks xmlns:a="http://schemas.openxmlformats.org/drawingml/2006/main" noChangeAspect="1"/>
             </wp:cNvGraphicFramePr>
@@ -712,7 +712,7 @@
               <a:graphicData uri="http://schemas.openxmlformats.org/drawingml/2006/picture">
                 <pic:pic xmlns:pic="http://schemas.openxmlformats.org/drawingml/2006/picture">
                   <pic:nvPicPr>
-                    <pic:cNvPr id="148461637" name=""/>
+                    <pic:cNvPr id="740788797" name=""/>
                     <pic:cNvPicPr/>
                   </pic:nvPicPr>
                   <pic:blipFill>
@@ -724,7 +724,7 @@
                   <pic:spPr>
                     <a:xfrm>
                       <a:off x="0" y="0"/>
-                      <a:ext cx="5731510" cy="3561080"/>
+                      <a:ext cx="5731510" cy="720090"/>
                     </a:xfrm>
                     <a:prstGeom prst="rect">
                       <a:avLst/>
@@ -862,64 +862,8 @@
     </w:p>
     <w:p>
       <w:pPr>
-        <w:pStyle w:val="ListParagraph"/>
-        <w:numPr>
-          <w:ilvl w:val="0"/>
-          <w:numId w:val="1"/>
-        </w:numPr>
-      </w:pPr>
-      <w:r>
-        <w:rPr>
-          <w:noProof/>
-        </w:rPr>
-        <w:t>Bedrock analysis</w:t>
-      </w:r>
-      <w:r>
-        <w:rPr>
-          <w:noProof/>
-        </w:rPr>
-        <w:t xml:space="preserve"> </w:t>
-      </w:r>
-      <w:r>
-        <w:rPr>
-          <w:noProof/>
-        </w:rPr>
-        <w:drawing>
-          <wp:inline distT="0" distB="0" distL="0" distR="0" wp14:anchorId="5F4BD717" wp14:editId="5C26B9AC">
-            <wp:extent cx="5731510" cy="2262505"/>
-            <wp:effectExtent l="0" t="0" r="0" b="0"/>
-            <wp:docPr id="2082192423" name="Picture 1"/>
-            <wp:cNvGraphicFramePr>
-              <a:graphicFrameLocks xmlns:a="http://schemas.openxmlformats.org/drawingml/2006/main" noChangeAspect="1"/>
-            </wp:cNvGraphicFramePr>
-            <a:graphic xmlns:a="http://schemas.openxmlformats.org/drawingml/2006/main">
-              <a:graphicData uri="http://schemas.openxmlformats.org/drawingml/2006/picture">
-                <pic:pic xmlns:pic="http://schemas.openxmlformats.org/drawingml/2006/picture">
-                  <pic:nvPicPr>
-                    <pic:cNvPr id="2082192423" name=""/>
-                    <pic:cNvPicPr/>
-                  </pic:nvPicPr>
-                  <pic:blipFill>
-                    <a:blip r:embed="rId13"/>
-                    <a:stretch>
-                      <a:fillRect/>
-                    </a:stretch>
-                  </pic:blipFill>
-                  <pic:spPr>
-                    <a:xfrm>
-                      <a:off x="0" y="0"/>
-                      <a:ext cx="5731510" cy="2262505"/>
-                    </a:xfrm>
-                    <a:prstGeom prst="rect">
-                      <a:avLst/>
-                    </a:prstGeom>
-                  </pic:spPr>
-                </pic:pic>
-              </a:graphicData>
-            </a:graphic>
-          </wp:inline>
-        </w:drawing>
-      </w:r>
+        <w:ind w:left="360"/>
+      </w:pPr>
     </w:p>
     <w:sectPr>
       <w:pgSz w:w="11906" w:h="16838"/>

</xml_diff>

<commit_message>
made minor tweaks to oneclick.sh
</commit_message>
<xml_diff>
--- a/screenshots/Deepak-1B-Screenshots.docx
+++ b/screenshots/Deepak-1B-Screenshots.docx
@@ -24,7 +24,7 @@
         <w:contextualSpacing/>
       </w:pPr>
       <w:r>
-        <w:t>```bash</w:t>
+        <w:t>git clone https://github.com/ndeepakprasanth/dapr-eks-pubsub-ready.git</w:t>
       </w:r>
     </w:p>
     <w:p>
@@ -33,7 +33,47 @@
         <w:contextualSpacing/>
       </w:pPr>
       <w:r>
-        <w:t>git clone https://github.com/ndeepakprasanth/dapr-eks-pubsub-ready.git</w:t>
+        <w:t xml:space="preserve">cd </w:t>
+      </w:r>
+      <w:proofErr w:type="spellStart"/>
+      <w:r>
+        <w:t>dapr</w:t>
+      </w:r>
+      <w:proofErr w:type="spellEnd"/>
+      <w:r>
+        <w:t>-</w:t>
+      </w:r>
+      <w:proofErr w:type="spellStart"/>
+      <w:r>
+        <w:t>eks</w:t>
+      </w:r>
+      <w:proofErr w:type="spellEnd"/>
+      <w:r>
+        <w:t>-</w:t>
+      </w:r>
+      <w:proofErr w:type="spellStart"/>
+      <w:r>
+        <w:t>pubsub</w:t>
+      </w:r>
+      <w:proofErr w:type="spellEnd"/>
+      <w:r>
+        <w:t>-ready</w:t>
+      </w:r>
+    </w:p>
+    <w:p>
+      <w:pPr>
+        <w:contextualSpacing/>
+        <w:rPr>
+          <w:b/>
+          <w:bCs/>
+        </w:rPr>
+      </w:pPr>
+      <w:r>
+        <w:rPr>
+          <w:b/>
+          <w:bCs/>
+        </w:rPr>
+        <w:t>Step 2: Set execute permissions</w:t>
       </w:r>
     </w:p>
     <w:p>
@@ -41,32 +81,41 @@
         <w:ind w:left="1080" w:hanging="360"/>
         <w:contextualSpacing/>
       </w:pPr>
-      <w:r>
-        <w:t xml:space="preserve">cd </w:t>
-      </w:r>
       <w:proofErr w:type="spellStart"/>
       <w:r>
-        <w:t>dapr</w:t>
+        <w:t>chmod</w:t>
       </w:r>
       <w:proofErr w:type="spellEnd"/>
       <w:r>
-        <w:t>-</w:t>
-      </w:r>
+        <w:t xml:space="preserve"> +x oneclick.sh</w:t>
+      </w:r>
+    </w:p>
+    <w:p>
+      <w:pPr>
+        <w:ind w:left="1080" w:hanging="360"/>
+        <w:contextualSpacing/>
+      </w:pPr>
       <w:proofErr w:type="spellStart"/>
       <w:r>
-        <w:t>eks</w:t>
+        <w:t>chmod</w:t>
       </w:r>
       <w:proofErr w:type="spellEnd"/>
       <w:r>
-        <w:t>-</w:t>
-      </w:r>
+        <w:t xml:space="preserve"> +x test.sh</w:t>
+      </w:r>
+    </w:p>
+    <w:p>
+      <w:pPr>
+        <w:ind w:left="1080" w:hanging="360"/>
+        <w:contextualSpacing/>
+      </w:pPr>
       <w:proofErr w:type="spellStart"/>
       <w:r>
-        <w:t>pubsub</w:t>
+        <w:t>chmod</w:t>
       </w:r>
       <w:proofErr w:type="spellEnd"/>
       <w:r>
-        <w:t>-ready</w:t>
+        <w:t xml:space="preserve"> +x scripts/*.sh</w:t>
       </w:r>
     </w:p>
     <w:p>
@@ -82,7 +131,7 @@
           <w:b/>
           <w:bCs/>
         </w:rPr>
-        <w:t>Step 2: Set execute permissions</w:t>
+        <w:t>Step 3: One-Click deployment</w:t>
       </w:r>
     </w:p>
     <w:p>
@@ -90,13 +139,8 @@
         <w:ind w:left="1080" w:hanging="360"/>
         <w:contextualSpacing/>
       </w:pPr>
-      <w:proofErr w:type="spellStart"/>
-      <w:r>
-        <w:t>chmod</w:t>
-      </w:r>
-      <w:proofErr w:type="spellEnd"/>
-      <w:r>
-        <w:t xml:space="preserve"> +x oneclick.sh</w:t>
+      <w:r>
+        <w:t># Replace with your AWS Account ID</w:t>
       </w:r>
     </w:p>
     <w:p>
@@ -104,61 +148,36 @@
         <w:ind w:left="1080" w:hanging="360"/>
         <w:contextualSpacing/>
       </w:pPr>
+      <w:r>
+        <w:t>ACCOUNT_ID=</w:t>
+      </w:r>
+      <w:r>
+        <w:t>&lt;</w:t>
+      </w:r>
       <w:proofErr w:type="spellStart"/>
       <w:r>
-        <w:t>chmod</w:t>
+        <w:t>Enter_Your_AWS_ACCOUNT_ID</w:t>
       </w:r>
       <w:proofErr w:type="spellEnd"/>
       <w:r>
-        <w:t xml:space="preserve"> +x test.sh</w:t>
-      </w:r>
-    </w:p>
-    <w:p>
-      <w:pPr>
-        <w:ind w:left="1080" w:hanging="360"/>
-        <w:contextualSpacing/>
-      </w:pPr>
+        <w:t>&gt;</w:t>
+      </w:r>
+      <w:r>
+        <w:t xml:space="preserve"> </w:t>
+      </w:r>
+      <w:r>
+        <w:t>AWS_PROFILE=&lt;</w:t>
+      </w:r>
       <w:proofErr w:type="spellStart"/>
       <w:r>
-        <w:t>chmod</w:t>
+        <w:t>Enter_Your_AWS_Profile</w:t>
       </w:r>
       <w:proofErr w:type="spellEnd"/>
       <w:r>
-        <w:t xml:space="preserve"> +x scripts/*.sh</w:t>
-      </w:r>
-    </w:p>
-    <w:p>
-      <w:pPr>
-        <w:contextualSpacing/>
-        <w:rPr>
-          <w:b/>
-          <w:bCs/>
-        </w:rPr>
-      </w:pPr>
-      <w:r>
-        <w:rPr>
-          <w:b/>
-          <w:bCs/>
-        </w:rPr>
-        <w:t>Step 3: One-Click deployment</w:t>
-      </w:r>
-    </w:p>
-    <w:p>
-      <w:pPr>
-        <w:ind w:left="1080" w:hanging="360"/>
-        <w:contextualSpacing/>
-      </w:pPr>
-      <w:r>
-        <w:t># Replace with your AWS Account ID</w:t>
-      </w:r>
-    </w:p>
-    <w:p>
-      <w:pPr>
-        <w:ind w:left="1080" w:hanging="360"/>
-        <w:contextualSpacing/>
-      </w:pPr>
-      <w:r>
-        <w:t>ACCOUNT_ID=946248011760 ./oneclick.sh</w:t>
+        <w:t xml:space="preserve">&gt; </w:t>
+      </w:r>
+      <w:r>
+        <w:t>./oneclick.sh</w:t>
       </w:r>
     </w:p>
     <w:p>

</xml_diff>